<commit_message>
Reinstalled Alien - keep running into the same issues - completely eating up my resources
</commit_message>
<xml_diff>
--- a/project1/Project_1.docx
+++ b/project1/Project_1.docx
@@ -5,13 +5,13 @@
     <w:p>
       <w:pPr>
         <w:pStyle w:val="Normal"/>
-        <w:rPr>
-          <w:rStyle w:val="InternetLink"/>
-        </w:rPr>
+        <w:rPr/>
       </w:pPr>
       <w:hyperlink r:id="rId2">
         <w:r>
-          <w:rPr/>
+          <w:rPr>
+            <w:rStyle w:val="InternetLink"/>
+          </w:rPr>
           <w:t>Project 1 Network and App Security:</w:t>
         </w:r>
       </w:hyperlink>
@@ -81,7 +81,11 @@
       </w:pPr>
       <w:r>
         <w:rPr/>
-        <w:t>Kali Linux ip 172.16.236.128 gateway 172.16.236.0</w:t>
+        <w:t>Kali Linux ip 172.16.236.128 gateway 172.16.236.</w:t>
+      </w:r>
+      <w:r>
+        <w:rPr/>
+        <w:t>2</w:t>
       </w:r>
     </w:p>
     <w:p>
@@ -97,15 +101,33 @@
         <w:rPr/>
         <w:t xml:space="preserve">Alien Ossim ip 172.16.236.130 </w:t>
       </w:r>
-    </w:p>
-    <w:p>
-      <w:pPr>
-        <w:pStyle w:val="Normal"/>
-        <w:rPr/>
-      </w:pPr>
-      <w:r>
-        <w:rPr/>
-        <w:t>Information on my host machine:</w:t>
+      <w:r>
+        <w:rPr/>
+        <w:t>toortoor</w:t>
+      </w:r>
+    </w:p>
+    <w:p>
+      <w:pPr>
+        <w:pStyle w:val="Normal"/>
+        <w:numPr>
+          <w:ilvl w:val="0"/>
+          <w:numId w:val="1"/>
+        </w:numPr>
+        <w:rPr/>
+      </w:pPr>
+      <w:r>
+        <w:rPr/>
+        <w:t>Changed the VM gateway settings to make sure each one was on the right gateway</w:t>
+      </w:r>
+    </w:p>
+    <w:p>
+      <w:pPr>
+        <w:pStyle w:val="Normal"/>
+        <w:rPr/>
+      </w:pPr>
+      <w:r>
+        <w:rPr/>
+        <w:t>Information on my host machine</w:t>
       </w:r>
     </w:p>
     <w:p>
@@ -116,7 +138,7 @@
       <w:r>
         <w:rPr/>
         <w:drawing>
-          <wp:anchor behindDoc="0" distT="0" distB="0" distL="0" distR="0" simplePos="0" locked="0" layoutInCell="1" allowOverlap="1" relativeHeight="3">
+          <wp:anchor behindDoc="0" distT="0" distB="0" distL="0" distR="0" simplePos="0" locked="0" layoutInCell="1" allowOverlap="1" relativeHeight="2">
             <wp:simplePos x="0" y="0"/>
             <wp:positionH relativeFrom="column">
               <wp:posOffset>-80645</wp:posOffset>
@@ -204,76 +226,35 @@
           <w:sz w:val="24"/>
           <w:szCs w:val="24"/>
         </w:rPr>
-        <w:t>Scanning the machines:</w:t>
-      </w:r>
-    </w:p>
-    <w:p>
-      <w:pPr>
-        <w:pStyle w:val="Normal"/>
-        <w:rPr/>
-      </w:pPr>
-      <w:r>
-        <w:rPr>
-          <w:sz w:val="24"/>
-          <w:szCs w:val="24"/>
-        </w:rPr>
-        <w:t>So when I scanned ran Ossim with just the windows machine running:</w:t>
-      </w:r>
-    </w:p>
-    <w:p>
-      <w:pPr>
-        <w:pStyle w:val="Normal"/>
-        <w:rPr>
-          <w:sz w:val="24"/>
-          <w:szCs w:val="24"/>
-        </w:rPr>
-      </w:pPr>
-      <w:r>
-        <w:rPr/>
-      </w:r>
-    </w:p>
-    <w:p>
-      <w:pPr>
-        <w:pStyle w:val="Normal"/>
-        <w:rPr>
-          <w:sz w:val="24"/>
-          <w:szCs w:val="24"/>
-        </w:rPr>
-      </w:pPr>
-      <w:r>
-        <w:rPr>
-          <w:sz w:val="24"/>
-          <w:szCs w:val="24"/>
-        </w:rPr>
-        <w:t>It takes up a lot of resources...</w:t>
-      </w:r>
-    </w:p>
-    <w:p>
-      <w:pPr>
-        <w:pStyle w:val="Normal"/>
-        <w:rPr>
-          <w:sz w:val="24"/>
-          <w:szCs w:val="24"/>
-        </w:rPr>
-      </w:pPr>
-      <w:r>
-        <w:rPr>
-          <w:sz w:val="24"/>
-          <w:szCs w:val="24"/>
-        </w:rPr>
+        <w:t>Troubles:</w:t>
+      </w:r>
+    </w:p>
+    <w:p>
+      <w:pPr>
+        <w:pStyle w:val="Normal"/>
+        <w:rPr>
+          <w:b/>
+          <w:b/>
+          <w:bCs/>
+          <w:sz w:val="24"/>
+          <w:szCs w:val="24"/>
+        </w:rPr>
+      </w:pPr>
+      <w:r>
+        <w:rPr/>
         <w:drawing>
-          <wp:anchor behindDoc="0" distT="0" distB="0" distL="0" distR="0" simplePos="0" locked="0" layoutInCell="1" allowOverlap="1" relativeHeight="2">
+          <wp:anchor behindDoc="0" distT="0" distB="0" distL="0" distR="0" simplePos="0" locked="0" layoutInCell="1" allowOverlap="1" relativeHeight="3">
             <wp:simplePos x="0" y="0"/>
             <wp:positionH relativeFrom="column">
-              <wp:posOffset>-5080</wp:posOffset>
+              <wp:align>center</wp:align>
             </wp:positionH>
             <wp:positionV relativeFrom="paragraph">
-              <wp:posOffset>48260</wp:posOffset>
+              <wp:posOffset>635</wp:posOffset>
             </wp:positionV>
-            <wp:extent cx="5523865" cy="3621405"/>
+            <wp:extent cx="6332220" cy="1444625"/>
             <wp:effectExtent l="0" t="0" r="0" b="0"/>
-            <wp:wrapSquare wrapText="largest"/>
-            <wp:docPr id="2" name="Image1" descr=""/>
+            <wp:wrapTopAndBottom/>
+            <wp:docPr id="2" name="Image3" descr=""/>
             <wp:cNvGraphicFramePr>
               <a:graphicFrameLocks xmlns:a="http://schemas.openxmlformats.org/drawingml/2006/main" noChangeAspect="1"/>
             </wp:cNvGraphicFramePr>
@@ -281,7 +262,7 @@
               <a:graphicData uri="http://schemas.openxmlformats.org/drawingml/2006/picture">
                 <pic:pic xmlns:pic="http://schemas.openxmlformats.org/drawingml/2006/picture">
                   <pic:nvPicPr>
-                    <pic:cNvPr id="2" name="Image1" descr=""/>
+                    <pic:cNvPr id="2" name="Image3" descr=""/>
                     <pic:cNvPicPr>
                       <a:picLocks noChangeAspect="1" noChangeArrowheads="1"/>
                     </pic:cNvPicPr>
@@ -295,7 +276,7 @@
                   <pic:spPr bwMode="auto">
                     <a:xfrm>
                       <a:off x="0" y="0"/>
-                      <a:ext cx="5523865" cy="3621405"/>
+                      <a:ext cx="6332220" cy="1444625"/>
                     </a:xfrm>
                     <a:prstGeom prst="rect">
                       <a:avLst/>
@@ -306,6 +287,281 @@
             </a:graphic>
           </wp:anchor>
         </w:drawing>
+      </w:r>
+    </w:p>
+    <w:p>
+      <w:pPr>
+        <w:pStyle w:val="Normal"/>
+        <w:rPr/>
+      </w:pPr>
+      <w:r>
+        <w:rPr>
+          <w:b/>
+          <w:bCs/>
+          <w:sz w:val="24"/>
+          <w:szCs w:val="24"/>
+        </w:rPr>
+        <w:t>Seeing this:</w:t>
+      </w:r>
+    </w:p>
+    <w:p>
+      <w:pPr>
+        <w:pStyle w:val="Normal"/>
+        <w:rPr>
+          <w:b/>
+          <w:b/>
+          <w:bCs/>
+          <w:sz w:val="24"/>
+          <w:szCs w:val="24"/>
+        </w:rPr>
+      </w:pPr>
+      <w:r>
+        <w:rPr/>
+        <w:drawing>
+          <wp:anchor behindDoc="0" distT="0" distB="0" distL="0" distR="0" simplePos="0" locked="0" layoutInCell="1" allowOverlap="1" relativeHeight="6">
+            <wp:simplePos x="0" y="0"/>
+            <wp:positionH relativeFrom="column">
+              <wp:align>center</wp:align>
+            </wp:positionH>
+            <wp:positionV relativeFrom="paragraph">
+              <wp:posOffset>635</wp:posOffset>
+            </wp:positionV>
+            <wp:extent cx="4543425" cy="1057275"/>
+            <wp:effectExtent l="0" t="0" r="0" b="0"/>
+            <wp:wrapTopAndBottom/>
+            <wp:docPr id="3" name="Image4" descr=""/>
+            <wp:cNvGraphicFramePr>
+              <a:graphicFrameLocks xmlns:a="http://schemas.openxmlformats.org/drawingml/2006/main" noChangeAspect="1"/>
+            </wp:cNvGraphicFramePr>
+            <a:graphic xmlns:a="http://schemas.openxmlformats.org/drawingml/2006/main">
+              <a:graphicData uri="http://schemas.openxmlformats.org/drawingml/2006/picture">
+                <pic:pic xmlns:pic="http://schemas.openxmlformats.org/drawingml/2006/picture">
+                  <pic:nvPicPr>
+                    <pic:cNvPr id="3" name="Image4" descr=""/>
+                    <pic:cNvPicPr>
+                      <a:picLocks noChangeAspect="1" noChangeArrowheads="1"/>
+                    </pic:cNvPicPr>
+                  </pic:nvPicPr>
+                  <pic:blipFill>
+                    <a:blip r:embed="rId6"/>
+                    <a:stretch>
+                      <a:fillRect/>
+                    </a:stretch>
+                  </pic:blipFill>
+                  <pic:spPr bwMode="auto">
+                    <a:xfrm>
+                      <a:off x="0" y="0"/>
+                      <a:ext cx="4543425" cy="1057275"/>
+                    </a:xfrm>
+                    <a:prstGeom prst="rect">
+                      <a:avLst/>
+                    </a:prstGeom>
+                  </pic:spPr>
+                </pic:pic>
+              </a:graphicData>
+            </a:graphic>
+          </wp:anchor>
+        </w:drawing>
+      </w:r>
+    </w:p>
+    <w:p>
+      <w:pPr>
+        <w:pStyle w:val="Normal"/>
+        <w:rPr/>
+      </w:pPr>
+      <w:r>
+        <w:rPr>
+          <w:b/>
+          <w:bCs/>
+          <w:sz w:val="24"/>
+          <w:szCs w:val="24"/>
+        </w:rPr>
+        <w:t>When I should be seeing this:</w:t>
+      </w:r>
+    </w:p>
+    <w:p>
+      <w:pPr>
+        <w:pStyle w:val="Normal"/>
+        <w:rPr>
+          <w:b/>
+          <w:b/>
+          <w:bCs/>
+          <w:sz w:val="24"/>
+          <w:szCs w:val="24"/>
+        </w:rPr>
+      </w:pPr>
+      <w:r>
+        <w:rPr/>
+        <w:drawing>
+          <wp:anchor behindDoc="0" distT="0" distB="0" distL="0" distR="0" simplePos="0" locked="0" layoutInCell="1" allowOverlap="1" relativeHeight="5">
+            <wp:simplePos x="0" y="0"/>
+            <wp:positionH relativeFrom="column">
+              <wp:align>center</wp:align>
+            </wp:positionH>
+            <wp:positionV relativeFrom="paragraph">
+              <wp:posOffset>635</wp:posOffset>
+            </wp:positionV>
+            <wp:extent cx="6332220" cy="1105535"/>
+            <wp:effectExtent l="0" t="0" r="0" b="0"/>
+            <wp:wrapTopAndBottom/>
+            <wp:docPr id="4" name="Image5" descr=""/>
+            <wp:cNvGraphicFramePr>
+              <a:graphicFrameLocks xmlns:a="http://schemas.openxmlformats.org/drawingml/2006/main" noChangeAspect="1"/>
+            </wp:cNvGraphicFramePr>
+            <a:graphic xmlns:a="http://schemas.openxmlformats.org/drawingml/2006/main">
+              <a:graphicData uri="http://schemas.openxmlformats.org/drawingml/2006/picture">
+                <pic:pic xmlns:pic="http://schemas.openxmlformats.org/drawingml/2006/picture">
+                  <pic:nvPicPr>
+                    <pic:cNvPr id="4" name="Image5" descr=""/>
+                    <pic:cNvPicPr>
+                      <a:picLocks noChangeAspect="1" noChangeArrowheads="1"/>
+                    </pic:cNvPicPr>
+                  </pic:nvPicPr>
+                  <pic:blipFill>
+                    <a:blip r:embed="rId7"/>
+                    <a:srcRect l="0" t="38836" r="0" b="24035"/>
+                    <a:stretch>
+                      <a:fillRect/>
+                    </a:stretch>
+                  </pic:blipFill>
+                  <pic:spPr bwMode="auto">
+                    <a:xfrm>
+                      <a:off x="0" y="0"/>
+                      <a:ext cx="6332220" cy="1105535"/>
+                    </a:xfrm>
+                    <a:prstGeom prst="rect">
+                      <a:avLst/>
+                    </a:prstGeom>
+                  </pic:spPr>
+                </pic:pic>
+              </a:graphicData>
+            </a:graphic>
+          </wp:anchor>
+        </w:drawing>
+      </w:r>
+    </w:p>
+    <w:p>
+      <w:pPr>
+        <w:pStyle w:val="Normal"/>
+        <w:rPr>
+          <w:b/>
+          <w:b/>
+          <w:bCs/>
+          <w:sz w:val="24"/>
+          <w:szCs w:val="24"/>
+        </w:rPr>
+      </w:pPr>
+      <w:r>
+        <w:rPr>
+          <w:b/>
+          <w:bCs/>
+          <w:sz w:val="24"/>
+          <w:szCs w:val="24"/>
+        </w:rPr>
+      </w:r>
+    </w:p>
+    <w:p>
+      <w:pPr>
+        <w:pStyle w:val="Normal"/>
+        <w:rPr/>
+      </w:pPr>
+      <w:r>
+        <w:rPr>
+          <w:b/>
+          <w:bCs/>
+          <w:sz w:val="24"/>
+          <w:szCs w:val="24"/>
+        </w:rPr>
+        <w:t>Scanning the machines:</w:t>
+      </w:r>
+    </w:p>
+    <w:p>
+      <w:pPr>
+        <w:pStyle w:val="Normal"/>
+        <w:rPr/>
+      </w:pPr>
+      <w:r>
+        <w:rPr>
+          <w:sz w:val="24"/>
+          <w:szCs w:val="24"/>
+        </w:rPr>
+        <w:t>So when I scanned ran Ossim with just the windows machine running:</w:t>
+      </w:r>
+    </w:p>
+    <w:p>
+      <w:pPr>
+        <w:pStyle w:val="Normal"/>
+        <w:rPr>
+          <w:sz w:val="24"/>
+          <w:szCs w:val="24"/>
+        </w:rPr>
+      </w:pPr>
+      <w:r>
+        <w:rPr>
+          <w:sz w:val="24"/>
+          <w:szCs w:val="24"/>
+        </w:rPr>
+      </w:r>
+    </w:p>
+    <w:p>
+      <w:pPr>
+        <w:pStyle w:val="Normal"/>
+        <w:rPr/>
+      </w:pPr>
+      <w:r>
+        <w:drawing>
+          <wp:anchor behindDoc="0" distT="0" distB="0" distL="0" distR="0" simplePos="0" locked="0" layoutInCell="1" allowOverlap="1" relativeHeight="4">
+            <wp:simplePos x="0" y="0"/>
+            <wp:positionH relativeFrom="column">
+              <wp:posOffset>-76835</wp:posOffset>
+            </wp:positionH>
+            <wp:positionV relativeFrom="paragraph">
+              <wp:posOffset>358140</wp:posOffset>
+            </wp:positionV>
+            <wp:extent cx="6085840" cy="2472690"/>
+            <wp:effectExtent l="0" t="0" r="0" b="0"/>
+            <wp:wrapTopAndBottom/>
+            <wp:docPr id="5" name="Image1" descr=""/>
+            <wp:cNvGraphicFramePr>
+              <a:graphicFrameLocks xmlns:a="http://schemas.openxmlformats.org/drawingml/2006/main" noChangeAspect="1"/>
+            </wp:cNvGraphicFramePr>
+            <a:graphic xmlns:a="http://schemas.openxmlformats.org/drawingml/2006/main">
+              <a:graphicData uri="http://schemas.openxmlformats.org/drawingml/2006/picture">
+                <pic:pic xmlns:pic="http://schemas.openxmlformats.org/drawingml/2006/picture">
+                  <pic:nvPicPr>
+                    <pic:cNvPr id="5" name="Image1" descr=""/>
+                    <pic:cNvPicPr>
+                      <a:picLocks noChangeAspect="1" noChangeArrowheads="1"/>
+                    </pic:cNvPicPr>
+                  </pic:nvPicPr>
+                  <pic:blipFill>
+                    <a:blip r:embed="rId8"/>
+                    <a:srcRect l="3889" t="2012" r="0" b="28563"/>
+                    <a:stretch>
+                      <a:fillRect/>
+                    </a:stretch>
+                  </pic:blipFill>
+                  <pic:spPr bwMode="auto">
+                    <a:xfrm>
+                      <a:off x="0" y="0"/>
+                      <a:ext cx="6085840" cy="2472690"/>
+                    </a:xfrm>
+                    <a:prstGeom prst="rect">
+                      <a:avLst/>
+                    </a:prstGeom>
+                  </pic:spPr>
+                </pic:pic>
+              </a:graphicData>
+            </a:graphic>
+          </wp:anchor>
+        </w:drawing>
+      </w:r>
+      <w:r>
+        <w:rPr>
+          <w:sz w:val="24"/>
+          <w:szCs w:val="24"/>
+        </w:rPr>
+        <w:t>It takes up a lot of resources...</w:t>
       </w:r>
     </w:p>
     <w:p>
@@ -723,6 +979,69 @@
       <w:rFonts w:cs="OpenSymbol"/>
     </w:rPr>
   </w:style>
+  <w:style w:type="character" w:styleId="ListLabel10">
+    <w:name w:val="ListLabel 10"/>
+    <w:qFormat/>
+    <w:rPr>
+      <w:rFonts w:cs="OpenSymbol"/>
+    </w:rPr>
+  </w:style>
+  <w:style w:type="character" w:styleId="ListLabel11">
+    <w:name w:val="ListLabel 11"/>
+    <w:qFormat/>
+    <w:rPr>
+      <w:rFonts w:cs="OpenSymbol"/>
+    </w:rPr>
+  </w:style>
+  <w:style w:type="character" w:styleId="ListLabel12">
+    <w:name w:val="ListLabel 12"/>
+    <w:qFormat/>
+    <w:rPr>
+      <w:rFonts w:cs="OpenSymbol"/>
+    </w:rPr>
+  </w:style>
+  <w:style w:type="character" w:styleId="ListLabel13">
+    <w:name w:val="ListLabel 13"/>
+    <w:qFormat/>
+    <w:rPr>
+      <w:rFonts w:cs="OpenSymbol"/>
+    </w:rPr>
+  </w:style>
+  <w:style w:type="character" w:styleId="ListLabel14">
+    <w:name w:val="ListLabel 14"/>
+    <w:qFormat/>
+    <w:rPr>
+      <w:rFonts w:cs="OpenSymbol"/>
+    </w:rPr>
+  </w:style>
+  <w:style w:type="character" w:styleId="ListLabel15">
+    <w:name w:val="ListLabel 15"/>
+    <w:qFormat/>
+    <w:rPr>
+      <w:rFonts w:cs="OpenSymbol"/>
+    </w:rPr>
+  </w:style>
+  <w:style w:type="character" w:styleId="ListLabel16">
+    <w:name w:val="ListLabel 16"/>
+    <w:qFormat/>
+    <w:rPr>
+      <w:rFonts w:cs="OpenSymbol"/>
+    </w:rPr>
+  </w:style>
+  <w:style w:type="character" w:styleId="ListLabel17">
+    <w:name w:val="ListLabel 17"/>
+    <w:qFormat/>
+    <w:rPr>
+      <w:rFonts w:cs="OpenSymbol"/>
+    </w:rPr>
+  </w:style>
+  <w:style w:type="character" w:styleId="ListLabel18">
+    <w:name w:val="ListLabel 18"/>
+    <w:qFormat/>
+    <w:rPr>
+      <w:rFonts w:cs="OpenSymbol"/>
+    </w:rPr>
+  </w:style>
   <w:style w:type="paragraph" w:styleId="Heading">
     <w:name w:val="Heading"/>
     <w:basedOn w:val="Normal"/>

</xml_diff>